<commit_message>
mention DevNot in resume
</commit_message>
<xml_diff>
--- a/resume.docx
+++ b/resume.docx
@@ -582,13 +582,30 @@
       <w:pPr>
         <w:pStyle w:val="Definition"/>
       </w:pPr>
+      <w:hyperlink r:id="rId40">
+        <w:r>
+          <w:rPr>
+            <w:rStyle w:val="Link"/>
+            <w:b/>
+          </w:rPr>
+          <w:t xml:space="preserve">DevNot</w:t>
+        </w:r>
+      </w:hyperlink>
+      <w:r>
+        <w:t xml:space="preserve">: developer notes with code friendly markdown editor. Rails, Backbone.</w:t>
+      </w:r>
+    </w:p>
+    <w:p>
+      <w:pPr>
+        <w:pStyle w:val="Definition"/>
+      </w:pPr>
       <w:r>
         <w:t xml:space="preserve">Lots of other tidbits on</w:t>
       </w:r>
       <w:r>
         <w:t xml:space="preserve"> </w:t>
       </w:r>
-      <w:hyperlink r:id="rId40">
+      <w:hyperlink r:id="rId41">
         <w:r>
           <w:rPr>
             <w:rStyle w:val="Link"/>
@@ -609,7 +626,7 @@
       <w:pPr>
         <w:pStyle w:val="Definition"/>
       </w:pPr>
-      <w:hyperlink r:id="rId41">
+      <w:hyperlink r:id="rId42">
         <w:r>
           <w:rPr>
             <w:rStyle w:val="Link"/>
@@ -630,7 +647,7 @@
       <w:pPr>
         <w:pStyle w:val="Definition"/>
       </w:pPr>
-      <w:hyperlink r:id="rId42">
+      <w:hyperlink r:id="rId43">
         <w:r>
           <w:rPr>
             <w:rStyle w:val="Link"/>
@@ -651,7 +668,7 @@
         <w:pStyle w:val="Compact"/>
         <w:pStyle w:val="BlockQuote"/>
       </w:pPr>
-      <w:hyperlink r:id="rId43">
+      <w:hyperlink r:id="rId44">
         <w:r>
           <w:rPr>
             <w:rStyle w:val="Link"/>
@@ -762,7 +779,7 @@
     </w:lvl>
   </w:abstractNum>
   <w:abstractNum w:abstractNumId="990">
-    <w:nsid w:val="bc343a51"/>
+    <w:nsid w:val="c6cc61ce"/>
     <w:multiLevelType w:val="multilevel"/>
     <w:lvl w:ilvl="0">
       <w:numFmt w:val="bullet"/>

</xml_diff>

<commit_message>
update cv with TPO
</commit_message>
<xml_diff>
--- a/resume.docx
+++ b/resume.docx
@@ -49,6 +49,35 @@
         <w:rPr>
           <w:b/>
         </w:rPr>
+        <w:t xml:space="preserve">The Peoples Operator</w:t>
+      </w:r>
+    </w:p>
+    <w:p>
+      <w:r>
+        <w:t xml:space="preserve">RoR developer (full stack) · Mar 2015 to present · London ·</w:t>
+      </w:r>
+      <w:r>
+        <w:t xml:space="preserve"> </w:t>
+      </w:r>
+      <w:hyperlink r:id="rId23">
+        <w:r>
+          <w:rPr>
+            <w:rStyle w:val="Link"/>
+          </w:rPr>
+          <w:t xml:space="preserve">https://www.thepeoplesoperator.com/</w:t>
+        </w:r>
+      </w:hyperlink>
+    </w:p>
+    <w:p>
+      <w:r>
+        <w:t xml:space="preserve">Building US store site. Greenfield project.</w:t>
+      </w:r>
+    </w:p>
+    <w:p>
+      <w:r>
+        <w:rPr>
+          <w:b/>
+        </w:rPr>
         <w:t xml:space="preserve">AppearHere</w:t>
       </w:r>
     </w:p>
@@ -59,7 +88,7 @@
       <w:r>
         <w:t xml:space="preserve"> </w:t>
       </w:r>
-      <w:hyperlink r:id="rId23">
+      <w:hyperlink r:id="rId24">
         <w:r>
           <w:rPr>
             <w:rStyle w:val="Link"/>
@@ -88,7 +117,7 @@
       <w:r>
         <w:t xml:space="preserve"> </w:t>
       </w:r>
-      <w:hyperlink r:id="rId24">
+      <w:hyperlink r:id="rId25">
         <w:r>
           <w:rPr>
             <w:rStyle w:val="Link"/>
@@ -135,7 +164,7 @@
       <w:r>
         <w:t xml:space="preserve"> </w:t>
       </w:r>
-      <w:hyperlink r:id="rId25">
+      <w:hyperlink r:id="rId26">
         <w:r>
           <w:rPr>
             <w:rStyle w:val="Link"/>
@@ -162,7 +191,7 @@
         </w:rPr>
         <w:t xml:space="preserve"> </w:t>
       </w:r>
-      <w:hyperlink r:id="rId26">
+      <w:hyperlink r:id="rId27">
         <w:r>
           <w:rPr>
             <w:rStyle w:val="Link"/>
@@ -203,7 +232,7 @@
       <w:r>
         <w:t xml:space="preserve"> </w:t>
       </w:r>
-      <w:hyperlink r:id="rId25">
+      <w:hyperlink r:id="rId26">
         <w:r>
           <w:rPr>
             <w:rStyle w:val="Link"/>
@@ -250,7 +279,7 @@
       <w:r>
         <w:t xml:space="preserve"> </w:t>
       </w:r>
-      <w:hyperlink r:id="rId27">
+      <w:hyperlink r:id="rId28">
         <w:r>
           <w:rPr>
             <w:rStyle w:val="Link"/>
@@ -281,8 +310,8 @@
       <w:pPr>
         <w:pStyle w:val="Heading2"/>
       </w:pPr>
-      <w:bookmarkStart w:id="28" w:name="technical-experience"/>
-      <w:bookmarkEnd w:id="28"/>
+      <w:bookmarkStart w:id="29" w:name="technical-experience"/>
+      <w:bookmarkEnd w:id="29"/>
       <w:r>
         <w:t xml:space="preserve">Technical Experience</w:t>
       </w:r>
@@ -387,8 +416,8 @@
       <w:pPr>
         <w:pStyle w:val="Heading2"/>
       </w:pPr>
-      <w:bookmarkStart w:id="29" w:name="open-source"/>
-      <w:bookmarkEnd w:id="29"/>
+      <w:bookmarkStart w:id="30" w:name="open-source"/>
+      <w:bookmarkEnd w:id="30"/>
       <w:r>
         <w:t xml:space="preserve">Open Source</w:t>
       </w:r>
@@ -406,7 +435,7 @@
         <w:pStyle w:val="Compact"/>
         <w:pStyle w:val="Definition"/>
       </w:pPr>
-      <w:hyperlink r:id="rId30">
+      <w:hyperlink r:id="rId31">
         <w:r>
           <w:rPr>
             <w:rStyle w:val="Link"/>
@@ -423,7 +452,7 @@
       <w:pPr>
         <w:pStyle w:val="Definition"/>
       </w:pPr>
-      <w:hyperlink r:id="rId31">
+      <w:hyperlink r:id="rId32">
         <w:r>
           <w:rPr>
             <w:rStyle w:val="Link"/>
@@ -440,7 +469,7 @@
       <w:pPr>
         <w:pStyle w:val="Definition"/>
       </w:pPr>
-      <w:hyperlink r:id="rId32">
+      <w:hyperlink r:id="rId33">
         <w:r>
           <w:rPr>
             <w:rStyle w:val="Link"/>
@@ -457,7 +486,7 @@
       <w:pPr>
         <w:pStyle w:val="Definition"/>
       </w:pPr>
-      <w:hyperlink r:id="rId33">
+      <w:hyperlink r:id="rId34">
         <w:r>
           <w:rPr>
             <w:rStyle w:val="Link"/>
@@ -474,7 +503,7 @@
       <w:pPr>
         <w:pStyle w:val="Definition"/>
       </w:pPr>
-      <w:hyperlink r:id="rId34">
+      <w:hyperlink r:id="rId35">
         <w:r>
           <w:rPr>
             <w:rStyle w:val="Link"/>
@@ -500,7 +529,7 @@
       <w:pPr>
         <w:pStyle w:val="Definition"/>
       </w:pPr>
-      <w:hyperlink r:id="rId35">
+      <w:hyperlink r:id="rId36">
         <w:r>
           <w:rPr>
             <w:rStyle w:val="Link"/>
@@ -515,7 +544,7 @@
       <w:r>
         <w:t xml:space="preserve"> </w:t>
       </w:r>
-      <w:hyperlink r:id="rId36">
+      <w:hyperlink r:id="rId37">
         <w:r>
           <w:rPr>
             <w:rStyle w:val="Link"/>
@@ -531,7 +560,7 @@
       <w:pPr>
         <w:pStyle w:val="Definition"/>
       </w:pPr>
-      <w:hyperlink r:id="rId37">
+      <w:hyperlink r:id="rId38">
         <w:r>
           <w:rPr>
             <w:rStyle w:val="Link"/>
@@ -548,7 +577,7 @@
       <w:pPr>
         <w:pStyle w:val="Definition"/>
       </w:pPr>
-      <w:hyperlink r:id="rId38">
+      <w:hyperlink r:id="rId39">
         <w:r>
           <w:rPr>
             <w:rStyle w:val="Link"/>
@@ -563,7 +592,7 @@
       <w:r>
         <w:t xml:space="preserve"> </w:t>
       </w:r>
-      <w:hyperlink r:id="rId39">
+      <w:hyperlink r:id="rId40">
         <w:r>
           <w:rPr>
             <w:rStyle w:val="Link"/>
@@ -582,7 +611,7 @@
       <w:pPr>
         <w:pStyle w:val="Definition"/>
       </w:pPr>
-      <w:hyperlink r:id="rId40">
+      <w:hyperlink r:id="rId41">
         <w:r>
           <w:rPr>
             <w:rStyle w:val="Link"/>
@@ -605,7 +634,7 @@
       <w:r>
         <w:t xml:space="preserve"> </w:t>
       </w:r>
-      <w:hyperlink r:id="rId41">
+      <w:hyperlink r:id="rId42">
         <w:r>
           <w:rPr>
             <w:rStyle w:val="Link"/>
@@ -626,7 +655,7 @@
       <w:pPr>
         <w:pStyle w:val="Definition"/>
       </w:pPr>
-      <w:hyperlink r:id="rId42">
+      <w:hyperlink r:id="rId43">
         <w:r>
           <w:rPr>
             <w:rStyle w:val="Link"/>
@@ -647,7 +676,7 @@
       <w:pPr>
         <w:pStyle w:val="Definition"/>
       </w:pPr>
-      <w:hyperlink r:id="rId43">
+      <w:hyperlink r:id="rId44">
         <w:r>
           <w:rPr>
             <w:rStyle w:val="Link"/>
@@ -668,7 +697,7 @@
         <w:pStyle w:val="Compact"/>
         <w:pStyle w:val="BlockQuote"/>
       </w:pPr>
-      <w:hyperlink r:id="rId44">
+      <w:hyperlink r:id="rId45">
         <w:r>
           <w:rPr>
             <w:rStyle w:val="Link"/>
@@ -779,7 +808,7 @@
     </w:lvl>
   </w:abstractNum>
   <w:abstractNum w:abstractNumId="990">
-    <w:nsid w:val="c6cc61ce"/>
+    <w:nsid w:val="ddf8ef86"/>
     <w:multiLevelType w:val="multilevel"/>
     <w:lvl w:ilvl="0">
       <w:numFmt w:val="bullet"/>

</xml_diff>

<commit_message>
fix spelling mistakes and add a link to trackery
</commit_message>
<xml_diff>
--- a/resume.docx
+++ b/resume.docx
@@ -70,7 +70,7 @@
     </w:p>
     <w:p>
       <w:r>
-        <w:t xml:space="preserve">Building mobile operator store stie for their luanch in the US. Greenfield project. Rails 4.2.</w:t>
+        <w:t xml:space="preserve">Building mobile operator store site for their launch in the US. Greenfield project. Rails 4.2.</w:t>
       </w:r>
     </w:p>
     <w:p>
@@ -621,7 +621,24 @@
         </w:r>
       </w:hyperlink>
       <w:r>
-        <w:t xml:space="preserve">: developer notes with code friendly markdown editor. Rails, Backbone.</w:t>
+        <w:t xml:space="preserve">: developer notes with code friendly markdown editor. Rails 3, Backbone.</w:t>
+      </w:r>
+    </w:p>
+    <w:p>
+      <w:pPr>
+        <w:pStyle w:val="Definition"/>
+      </w:pPr>
+      <w:hyperlink r:id="rId42">
+        <w:r>
+          <w:rPr>
+            <w:rStyle w:val="Link"/>
+            <w:b/>
+          </w:rPr>
+          <w:t xml:space="preserve">Trackery</w:t>
+        </w:r>
+      </w:hyperlink>
+      <w:r>
+        <w:t xml:space="preserve">: shows gps tracker trails on the map. Rails 4.2.1, Twilio api, heroku.</w:t>
       </w:r>
     </w:p>
     <w:p>
@@ -634,7 +651,7 @@
       <w:r>
         <w:t xml:space="preserve"> </w:t>
       </w:r>
-      <w:hyperlink r:id="rId42">
+      <w:hyperlink r:id="rId43">
         <w:r>
           <w:rPr>
             <w:rStyle w:val="Link"/>
@@ -655,7 +672,7 @@
       <w:pPr>
         <w:pStyle w:val="Definition"/>
       </w:pPr>
-      <w:hyperlink r:id="rId43">
+      <w:hyperlink r:id="rId44">
         <w:r>
           <w:rPr>
             <w:rStyle w:val="Link"/>
@@ -676,7 +693,7 @@
       <w:pPr>
         <w:pStyle w:val="Definition"/>
       </w:pPr>
-      <w:hyperlink r:id="rId44">
+      <w:hyperlink r:id="rId45">
         <w:r>
           <w:rPr>
             <w:rStyle w:val="Link"/>
@@ -697,7 +714,7 @@
         <w:pStyle w:val="Compact"/>
         <w:pStyle w:val="BlockQuote"/>
       </w:pPr>
-      <w:hyperlink r:id="rId45">
+      <w:hyperlink r:id="rId46">
         <w:r>
           <w:rPr>
             <w:rStyle w:val="Link"/>
@@ -808,7 +825,7 @@
     </w:lvl>
   </w:abstractNum>
   <w:abstractNum w:abstractNumId="990">
-    <w:nsid w:val="387b2f3d"/>
+    <w:nsid w:val="ac6be9b9"/>
     <w:multiLevelType w:val="multilevel"/>
     <w:lvl w:ilvl="0">
       <w:numFmt w:val="bullet"/>

</xml_diff>